<commit_message>
modified:   final/FinalProject/Developer - Project Milestone.docx
</commit_message>
<xml_diff>
--- a/final/FinalProject/Developer - Project Milestone.docx
+++ b/final/FinalProject/Developer - Project Milestone.docx
@@ -217,14 +217,7 @@
         <w:rPr>
           <w:lang w:val="en-US"/>
         </w:rPr>
-        <w:t xml:space="preserve">: This is a subclass of Employee that adds manager-specific information and behavior, such as managing employee performance and delegating tasks to </w:t>
-      </w:r>
-      <w:proofErr w:type="spellStart"/>
-      <w:r>
-        <w:rPr>
-          <w:lang w:val="en-US"/>
-        </w:rPr>
-        <w:t>employees.</w:t>
+        <w:t>: This is a subclass of Employee that adds manager-specific information and behavior, such as managing employee performance and delegating tasks to employees.</w:t>
       </w:r>
     </w:p>
     <w:p>
@@ -238,6 +231,7 @@
           <w:lang w:val="en-US"/>
         </w:rPr>
       </w:pPr>
+      <w:proofErr w:type="spellStart"/>
       <w:r>
         <w:rPr>
           <w:lang w:val="en-US"/>
@@ -341,13 +335,7 @@
         <w:rPr>
           <w:lang w:val="en-US"/>
         </w:rPr>
-        <w:t>: This class handles user input, such as reading input from the console and validating user input</w:t>
-      </w:r>
-      <w:r>
-        <w:rPr>
-          <w:lang w:val="en-US"/>
-        </w:rPr>
-        <w:t>.</w:t>
+        <w:t>: This class handles user input, such as reading input from the console and validating user input.</w:t>
       </w:r>
     </w:p>
     <w:p>
@@ -373,13 +361,7 @@
         <w:rPr>
           <w:lang w:val="en-US"/>
         </w:rPr>
-        <w:t>: This class displays program output to the console, such as displaying employee information or program messages</w:t>
-      </w:r>
-      <w:r>
-        <w:rPr>
-          <w:lang w:val="en-US"/>
-        </w:rPr>
-        <w:t>.</w:t>
+        <w:t>: This class displays program output to the console, such as displaying employee information or program messages.</w:t>
       </w:r>
     </w:p>
     <w:p>
@@ -489,7 +471,798 @@
           <w:lang w:val="en-US"/>
         </w:rPr>
         <w:br/>
-        <w:t xml:space="preserve">So far, I have finished the project. Right now I’m working on figuring out which other classes could be added and how to edit the </w:t>
+      </w:r>
+      <w:r>
+        <w:rPr>
+          <w:lang w:val="en-US"/>
+        </w:rPr>
+        <w:br/>
+      </w:r>
+      <w:r>
+        <w:rPr>
+          <w:lang w:val="en-US"/>
+        </w:rPr>
+        <w:br/>
+      </w:r>
+      <w:r>
+        <w:rPr>
+          <w:lang w:val="en-US"/>
+        </w:rPr>
+        <w:br/>
+      </w:r>
+      <w:r>
+        <w:rPr>
+          <w:lang w:val="en-US"/>
+        </w:rPr>
+        <w:br/>
+      </w:r>
+      <w:r>
+        <w:rPr>
+          <w:lang w:val="en-US"/>
+        </w:rPr>
+        <w:br/>
+      </w:r>
+      <w:r>
+        <w:rPr>
+          <w:lang w:val="en-US"/>
+        </w:rPr>
+        <w:br/>
+      </w:r>
+      <w:r>
+        <w:rPr>
+          <w:lang w:val="en-US"/>
+        </w:rPr>
+        <w:br/>
+      </w:r>
+      <w:r>
+        <w:rPr>
+          <w:lang w:val="en-US"/>
+        </w:rPr>
+        <w:br/>
+      </w:r>
+      <w:r>
+        <w:rPr>
+          <w:lang w:val="en-US"/>
+        </w:rPr>
+        <w:br/>
+      </w:r>
+      <w:r>
+        <w:rPr>
+          <w:lang w:val="en-US"/>
+        </w:rPr>
+        <w:br/>
+      </w:r>
+      <w:r>
+        <w:rPr>
+          <w:lang w:val="en-US"/>
+        </w:rPr>
+        <w:br/>
+      </w:r>
+      <w:r>
+        <w:rPr>
+          <w:lang w:val="en-US"/>
+        </w:rPr>
+        <w:br/>
+      </w:r>
+      <w:r>
+        <w:rPr>
+          <w:lang w:val="en-US"/>
+        </w:rPr>
+        <w:br/>
+      </w:r>
+      <w:r>
+        <w:rPr>
+          <w:lang w:val="en-US"/>
+        </w:rPr>
+        <w:lastRenderedPageBreak/>
+        <w:t>Progress:</w:t>
+      </w:r>
+      <w:r>
+        <w:rPr>
+          <w:lang w:val="en-US"/>
+        </w:rPr>
+        <w:br/>
+      </w:r>
+      <w:r>
+        <w:rPr>
+          <w:lang w:val="en-US"/>
+        </w:rPr>
+        <w:t>So far, I have finished the project.</w:t>
+      </w:r>
+      <w:r>
+        <w:rPr>
+          <w:lang w:val="en-US"/>
+        </w:rPr>
+        <w:br/>
+        <w:t>1) Employee</w:t>
+      </w:r>
+      <w:r>
+        <w:rPr>
+          <w:lang w:val="en-US"/>
+        </w:rPr>
+        <w:br/>
+      </w:r>
+      <w:r>
+        <w:rPr>
+          <w:lang w:val="en-US"/>
+        </w:rPr>
+        <w:t xml:space="preserve">The class has properties for the employee's name, job title, salary, and vacation days. The constructor initializes these properties when a new employee is created. The class also has three methods: </w:t>
+      </w:r>
+      <w:proofErr w:type="spellStart"/>
+      <w:proofErr w:type="gramStart"/>
+      <w:r>
+        <w:rPr>
+          <w:lang w:val="en-US"/>
+        </w:rPr>
+        <w:t>GetInfo</w:t>
+      </w:r>
+      <w:proofErr w:type="spellEnd"/>
+      <w:r>
+        <w:rPr>
+          <w:lang w:val="en-US"/>
+        </w:rPr>
+        <w:t>(</w:t>
+      </w:r>
+      <w:proofErr w:type="gramEnd"/>
+      <w:r>
+        <w:rPr>
+          <w:lang w:val="en-US"/>
+        </w:rPr>
+        <w:t xml:space="preserve">) returns a string with the employee's information, </w:t>
+      </w:r>
+      <w:proofErr w:type="spellStart"/>
+      <w:r>
+        <w:rPr>
+          <w:lang w:val="en-US"/>
+        </w:rPr>
+        <w:t>CalculateVacationDays</w:t>
+      </w:r>
+      <w:proofErr w:type="spellEnd"/>
+      <w:r>
+        <w:rPr>
+          <w:lang w:val="en-US"/>
+        </w:rPr>
+        <w:t xml:space="preserve">() calculates the number of vacation days an employee has based on their salary, and </w:t>
+      </w:r>
+      <w:proofErr w:type="spellStart"/>
+      <w:r>
+        <w:rPr>
+          <w:lang w:val="en-US"/>
+        </w:rPr>
+        <w:t>CalculateBonus</w:t>
+      </w:r>
+      <w:proofErr w:type="spellEnd"/>
+      <w:r>
+        <w:rPr>
+          <w:lang w:val="en-US"/>
+        </w:rPr>
+        <w:t xml:space="preserve">() calculates the bonus amount an employee is entitled to </w:t>
+      </w:r>
+      <w:proofErr w:type="spellStart"/>
+      <w:r>
+        <w:rPr>
+          <w:lang w:val="en-US"/>
+        </w:rPr>
+        <w:t>based</w:t>
+      </w:r>
+      <w:proofErr w:type="spellEnd"/>
+      <w:r>
+        <w:rPr>
+          <w:lang w:val="en-US"/>
+        </w:rPr>
+        <w:t xml:space="preserve"> on their salary. All three methods are marked as virtual so that they can be overridden in derived classes.</w:t>
+      </w:r>
+    </w:p>
+    <w:p>
+      <w:pPr>
+        <w:rPr>
+          <w:lang w:val="en-US"/>
+        </w:rPr>
+      </w:pPr>
+      <w:r>
+        <w:rPr>
+          <w:lang w:val="en-US"/>
+        </w:rPr>
+        <w:br/>
+        <w:t>2) Manager</w:t>
+      </w:r>
+      <w:r>
+        <w:rPr>
+          <w:lang w:val="en-US"/>
+        </w:rPr>
+        <w:br/>
+      </w:r>
+      <w:r>
+        <w:rPr>
+          <w:lang w:val="en-US"/>
+        </w:rPr>
+        <w:t xml:space="preserve">The class inherits from the Employee base class, so it includes all of the properties and methods defined in the base class. In addition, it has two properties: Performance, which represents the manager's performance rating as a percentage, and Tasks, which is a list of tasks assigned to the manager. The constructor initializes these properties in addition to the base properties. The class overrides the </w:t>
+      </w:r>
+      <w:proofErr w:type="spellStart"/>
+      <w:proofErr w:type="gramStart"/>
+      <w:r>
+        <w:rPr>
+          <w:lang w:val="en-US"/>
+        </w:rPr>
+        <w:t>GetInfo</w:t>
+      </w:r>
+      <w:proofErr w:type="spellEnd"/>
+      <w:r>
+        <w:rPr>
+          <w:lang w:val="en-US"/>
+        </w:rPr>
+        <w:t>(</w:t>
+      </w:r>
+      <w:proofErr w:type="gramEnd"/>
+      <w:r>
+        <w:rPr>
+          <w:lang w:val="en-US"/>
+        </w:rPr>
+        <w:t xml:space="preserve">) and </w:t>
+      </w:r>
+      <w:proofErr w:type="spellStart"/>
+      <w:r>
+        <w:rPr>
+          <w:lang w:val="en-US"/>
+        </w:rPr>
+        <w:t>CalculateBonus</w:t>
+      </w:r>
+      <w:proofErr w:type="spellEnd"/>
+      <w:r>
+        <w:rPr>
+          <w:lang w:val="en-US"/>
+        </w:rPr>
+        <w:t xml:space="preserve">() methods from the base class to include the manager's performance rating and a performance bonus based on their rating, respectively. The class also includes two new methods: </w:t>
+      </w:r>
+      <w:proofErr w:type="spellStart"/>
+      <w:proofErr w:type="gramStart"/>
+      <w:r>
+        <w:rPr>
+          <w:lang w:val="en-US"/>
+        </w:rPr>
+        <w:t>AssignTasks</w:t>
+      </w:r>
+      <w:proofErr w:type="spellEnd"/>
+      <w:r>
+        <w:rPr>
+          <w:lang w:val="en-US"/>
+        </w:rPr>
+        <w:t>(</w:t>
+      </w:r>
+      <w:proofErr w:type="gramEnd"/>
+      <w:r>
+        <w:rPr>
+          <w:lang w:val="en-US"/>
+        </w:rPr>
+        <w:t xml:space="preserve">) to assign tasks to employees and </w:t>
+      </w:r>
+      <w:proofErr w:type="spellStart"/>
+      <w:r>
+        <w:rPr>
+          <w:lang w:val="en-US"/>
+        </w:rPr>
+        <w:t>EvaluatePerformance</w:t>
+      </w:r>
+      <w:proofErr w:type="spellEnd"/>
+      <w:r>
+        <w:rPr>
+          <w:lang w:val="en-US"/>
+        </w:rPr>
+        <w:t>() to evaluate the performance of an employee.</w:t>
+      </w:r>
+    </w:p>
+    <w:p>
+      <w:pPr>
+        <w:rPr>
+          <w:lang w:val="en-US"/>
+        </w:rPr>
+      </w:pPr>
+      <w:r>
+        <w:rPr>
+          <w:lang w:val="en-US"/>
+        </w:rPr>
+        <w:t xml:space="preserve">3) </w:t>
+      </w:r>
+      <w:proofErr w:type="spellStart"/>
+      <w:r>
+        <w:rPr>
+          <w:lang w:val="en-US"/>
+        </w:rPr>
+        <w:t>HRAdmin</w:t>
+      </w:r>
+      <w:proofErr w:type="spellEnd"/>
+      <w:r>
+        <w:rPr>
+          <w:lang w:val="en-US"/>
+        </w:rPr>
+        <w:br/>
+        <w:t xml:space="preserve">The </w:t>
+      </w:r>
+      <w:r>
+        <w:rPr>
+          <w:lang w:val="en-US"/>
+        </w:rPr>
+        <w:t xml:space="preserve">class inherits from the Employee class and has an additional property called Benefits, which is a list of strings. The class has two methods: </w:t>
+      </w:r>
+      <w:proofErr w:type="spellStart"/>
+      <w:r>
+        <w:rPr>
+          <w:lang w:val="en-US"/>
+        </w:rPr>
+        <w:t>AddBenefits</w:t>
+      </w:r>
+      <w:proofErr w:type="spellEnd"/>
+      <w:r>
+        <w:rPr>
+          <w:lang w:val="en-US"/>
+        </w:rPr>
+        <w:t xml:space="preserve"> and </w:t>
+      </w:r>
+      <w:proofErr w:type="spellStart"/>
+      <w:r>
+        <w:rPr>
+          <w:lang w:val="en-US"/>
+        </w:rPr>
+        <w:t>HandleComplaint</w:t>
+      </w:r>
+      <w:proofErr w:type="spellEnd"/>
+      <w:r>
+        <w:rPr>
+          <w:lang w:val="en-US"/>
+        </w:rPr>
+        <w:t>.</w:t>
+      </w:r>
+      <w:r>
+        <w:rPr>
+          <w:lang w:val="en-US"/>
+        </w:rPr>
+        <w:t xml:space="preserve"> </w:t>
+      </w:r>
+      <w:r>
+        <w:rPr>
+          <w:lang w:val="en-US"/>
+        </w:rPr>
+        <w:t xml:space="preserve">The </w:t>
+      </w:r>
+      <w:proofErr w:type="spellStart"/>
+      <w:r>
+        <w:rPr>
+          <w:lang w:val="en-US"/>
+        </w:rPr>
+        <w:t>AddBenefits</w:t>
+      </w:r>
+      <w:proofErr w:type="spellEnd"/>
+      <w:r>
+        <w:rPr>
+          <w:lang w:val="en-US"/>
+        </w:rPr>
+        <w:t xml:space="preserve"> method takes an Employee object and a list of strings representing benefits. The method updates the employee's job title and adds the benefits to the </w:t>
+      </w:r>
+      <w:proofErr w:type="spellStart"/>
+      <w:r>
+        <w:rPr>
+          <w:lang w:val="en-US"/>
+        </w:rPr>
+        <w:t>HRAdmin's</w:t>
+      </w:r>
+      <w:proofErr w:type="spellEnd"/>
+      <w:r>
+        <w:rPr>
+          <w:lang w:val="en-US"/>
+        </w:rPr>
+        <w:t xml:space="preserve"> Benefits list.</w:t>
+      </w:r>
+      <w:r>
+        <w:rPr>
+          <w:lang w:val="en-US"/>
+        </w:rPr>
+        <w:t xml:space="preserve"> </w:t>
+      </w:r>
+      <w:r>
+        <w:rPr>
+          <w:lang w:val="en-US"/>
+        </w:rPr>
+        <w:t xml:space="preserve">The </w:t>
+      </w:r>
+      <w:proofErr w:type="spellStart"/>
+      <w:r>
+        <w:rPr>
+          <w:lang w:val="en-US"/>
+        </w:rPr>
+        <w:t>HandleComplaint</w:t>
+      </w:r>
+      <w:proofErr w:type="spellEnd"/>
+      <w:r>
+        <w:rPr>
+          <w:lang w:val="en-US"/>
+        </w:rPr>
+        <w:t xml:space="preserve"> method takes an Employee object and a string representing the complaint. The method simply writes a message to the console indicating that the HR Admin is handling the complaint.</w:t>
+      </w:r>
+    </w:p>
+    <w:p>
+      <w:pPr>
+        <w:rPr>
+          <w:lang w:val="en-US"/>
+        </w:rPr>
+      </w:pPr>
+      <w:r>
+        <w:rPr>
+          <w:lang w:val="en-US"/>
+        </w:rPr>
+        <w:t xml:space="preserve">4) </w:t>
+      </w:r>
+      <w:proofErr w:type="spellStart"/>
+      <w:r>
+        <w:rPr>
+          <w:lang w:val="en-US"/>
+        </w:rPr>
+        <w:t>EmployeeList</w:t>
+      </w:r>
+      <w:proofErr w:type="spellEnd"/>
+      <w:r>
+        <w:rPr>
+          <w:lang w:val="en-US"/>
+        </w:rPr>
+        <w:br/>
+        <w:t xml:space="preserve">The </w:t>
+      </w:r>
+      <w:r>
+        <w:rPr>
+          <w:lang w:val="en-US"/>
+        </w:rPr>
+        <w:t xml:space="preserve">class has a private property Employees of type List&lt;Employee&gt; to store all the employees. The class provides four methods: </w:t>
+      </w:r>
+      <w:proofErr w:type="spellStart"/>
+      <w:r>
+        <w:rPr>
+          <w:lang w:val="en-US"/>
+        </w:rPr>
+        <w:t>AddEmployee</w:t>
+      </w:r>
+      <w:proofErr w:type="spellEnd"/>
+      <w:r>
+        <w:rPr>
+          <w:lang w:val="en-US"/>
+        </w:rPr>
+        <w:t xml:space="preserve"> to add an employee to the list, </w:t>
+      </w:r>
+      <w:proofErr w:type="spellStart"/>
+      <w:r>
+        <w:rPr>
+          <w:lang w:val="en-US"/>
+        </w:rPr>
+        <w:t>RemoveEmployee</w:t>
+      </w:r>
+      <w:proofErr w:type="spellEnd"/>
+      <w:r>
+        <w:rPr>
+          <w:lang w:val="en-US"/>
+        </w:rPr>
+        <w:t xml:space="preserve"> to remove an employee from the list, </w:t>
+      </w:r>
+      <w:proofErr w:type="spellStart"/>
+      <w:r>
+        <w:rPr>
+          <w:lang w:val="en-US"/>
+        </w:rPr>
+        <w:t>GetEmployee</w:t>
+      </w:r>
+      <w:proofErr w:type="spellEnd"/>
+      <w:r>
+        <w:rPr>
+          <w:lang w:val="en-US"/>
+        </w:rPr>
+        <w:t xml:space="preserve"> to get an employee by name, and </w:t>
+      </w:r>
+      <w:proofErr w:type="spellStart"/>
+      <w:r>
+        <w:rPr>
+          <w:lang w:val="en-US"/>
+        </w:rPr>
+        <w:t>GetAllEmployees</w:t>
+      </w:r>
+      <w:proofErr w:type="spellEnd"/>
+      <w:r>
+        <w:rPr>
+          <w:lang w:val="en-US"/>
+        </w:rPr>
+        <w:t xml:space="preserve"> to get all the employees in the list.</w:t>
+      </w:r>
+    </w:p>
+    <w:p>
+      <w:pPr>
+        <w:rPr>
+          <w:lang w:val="en-US"/>
+        </w:rPr>
+      </w:pPr>
+      <w:r>
+        <w:rPr>
+          <w:lang w:val="en-US"/>
+        </w:rPr>
+        <w:t xml:space="preserve">5) </w:t>
+      </w:r>
+      <w:proofErr w:type="spellStart"/>
+      <w:r>
+        <w:rPr>
+          <w:lang w:val="en-US"/>
+        </w:rPr>
+        <w:t>BonusCalculator</w:t>
+      </w:r>
+      <w:proofErr w:type="spellEnd"/>
+      <w:r>
+        <w:rPr>
+          <w:lang w:val="en-US"/>
+        </w:rPr>
+        <w:br/>
+        <w:t xml:space="preserve">The </w:t>
+      </w:r>
+      <w:r>
+        <w:rPr>
+          <w:lang w:val="en-US"/>
+        </w:rPr>
+        <w:t xml:space="preserve">class has two properties - Productivity and Attendance - which are used to calculate the bonus for non-manager employees. The </w:t>
+      </w:r>
+      <w:proofErr w:type="spellStart"/>
+      <w:proofErr w:type="gramStart"/>
+      <w:r>
+        <w:rPr>
+          <w:lang w:val="en-US"/>
+        </w:rPr>
+        <w:t>CalculateBonus</w:t>
+      </w:r>
+      <w:proofErr w:type="spellEnd"/>
+      <w:r>
+        <w:rPr>
+          <w:lang w:val="en-US"/>
+        </w:rPr>
+        <w:t>(</w:t>
+      </w:r>
+      <w:proofErr w:type="gramEnd"/>
+      <w:r>
+        <w:rPr>
+          <w:lang w:val="en-US"/>
+        </w:rPr>
+        <w:t xml:space="preserve">) method takes an Employee object as input, and checks if it is a Manager object or not. If it is a Manager object, the bonus is calculated based on the manager's performance. If it is a non-manager employee, the bonus is calculated based on the employee's productivity and attendance, using the </w:t>
+      </w:r>
+      <w:proofErr w:type="spellStart"/>
+      <w:proofErr w:type="gramStart"/>
+      <w:r>
+        <w:rPr>
+          <w:lang w:val="en-US"/>
+        </w:rPr>
+        <w:t>CalculateBonus</w:t>
+      </w:r>
+      <w:proofErr w:type="spellEnd"/>
+      <w:r>
+        <w:rPr>
+          <w:lang w:val="en-US"/>
+        </w:rPr>
+        <w:t>(</w:t>
+      </w:r>
+      <w:proofErr w:type="gramEnd"/>
+      <w:r>
+        <w:rPr>
+          <w:lang w:val="en-US"/>
+        </w:rPr>
+        <w:t>) method from the Employee base class.</w:t>
+      </w:r>
+    </w:p>
+    <w:p>
+      <w:pPr>
+        <w:rPr>
+          <w:lang w:val="en-US"/>
+        </w:rPr>
+      </w:pPr>
+      <w:r>
+        <w:rPr>
+          <w:lang w:val="en-US"/>
+        </w:rPr>
+        <w:t xml:space="preserve">6) </w:t>
+      </w:r>
+      <w:proofErr w:type="spellStart"/>
+      <w:r>
+        <w:rPr>
+          <w:lang w:val="en-US"/>
+        </w:rPr>
+        <w:t>InputHandler</w:t>
+      </w:r>
+      <w:proofErr w:type="spellEnd"/>
+      <w:r>
+        <w:rPr>
+          <w:lang w:val="en-US"/>
+        </w:rPr>
+        <w:br/>
+      </w:r>
+      <w:r>
+        <w:rPr>
+          <w:lang w:val="en-US"/>
+        </w:rPr>
+        <w:t xml:space="preserve">The </w:t>
+      </w:r>
+      <w:proofErr w:type="spellStart"/>
+      <w:proofErr w:type="gramStart"/>
+      <w:r>
+        <w:rPr>
+          <w:lang w:val="en-US"/>
+        </w:rPr>
+        <w:t>GetEmployeeData</w:t>
+      </w:r>
+      <w:proofErr w:type="spellEnd"/>
+      <w:r>
+        <w:rPr>
+          <w:lang w:val="en-US"/>
+        </w:rPr>
+        <w:t>(</w:t>
+      </w:r>
+      <w:proofErr w:type="gramEnd"/>
+      <w:r>
+        <w:rPr>
+          <w:lang w:val="en-US"/>
+        </w:rPr>
+        <w:t>) method prompts the user for employee information and validates the input before returning a new Employee object with the entered data.</w:t>
+      </w:r>
+      <w:r>
+        <w:rPr>
+          <w:lang w:val="en-US"/>
+        </w:rPr>
+        <w:t xml:space="preserve"> </w:t>
+      </w:r>
+      <w:r>
+        <w:rPr>
+          <w:lang w:val="en-US"/>
+        </w:rPr>
+        <w:t xml:space="preserve">The </w:t>
+      </w:r>
+      <w:proofErr w:type="spellStart"/>
+      <w:proofErr w:type="gramStart"/>
+      <w:r>
+        <w:rPr>
+          <w:lang w:val="en-US"/>
+        </w:rPr>
+        <w:t>GetCommand</w:t>
+      </w:r>
+      <w:proofErr w:type="spellEnd"/>
+      <w:r>
+        <w:rPr>
+          <w:lang w:val="en-US"/>
+        </w:rPr>
+        <w:t>(</w:t>
+      </w:r>
+      <w:proofErr w:type="gramEnd"/>
+      <w:r>
+        <w:rPr>
+          <w:lang w:val="en-US"/>
+        </w:rPr>
+        <w:t>) method prompts the user for a command and returns the lowercase input as a string for the program to interpret. The available commands are "</w:t>
+      </w:r>
+      <w:proofErr w:type="gramStart"/>
+      <w:r>
+        <w:rPr>
+          <w:lang w:val="en-US"/>
+        </w:rPr>
+        <w:t>add</w:t>
+      </w:r>
+      <w:proofErr w:type="gramEnd"/>
+      <w:r>
+        <w:rPr>
+          <w:lang w:val="en-US"/>
+        </w:rPr>
+        <w:t>", "remove", "get", "</w:t>
+      </w:r>
+      <w:proofErr w:type="spellStart"/>
+      <w:r>
+        <w:rPr>
+          <w:lang w:val="en-US"/>
+        </w:rPr>
+        <w:t>getall</w:t>
+      </w:r>
+      <w:proofErr w:type="spellEnd"/>
+      <w:r>
+        <w:rPr>
+          <w:lang w:val="en-US"/>
+        </w:rPr>
+        <w:t>", and "exit".</w:t>
+      </w:r>
+    </w:p>
+    <w:p>
+      <w:pPr>
+        <w:rPr>
+          <w:lang w:val="en-US"/>
+        </w:rPr>
+      </w:pPr>
+      <w:r>
+        <w:rPr>
+          <w:lang w:val="en-US"/>
+        </w:rPr>
+        <w:t xml:space="preserve">7) </w:t>
+      </w:r>
+      <w:proofErr w:type="spellStart"/>
+      <w:r>
+        <w:rPr>
+          <w:lang w:val="en-US"/>
+        </w:rPr>
+        <w:t>OutputHandler</w:t>
+      </w:r>
+      <w:proofErr w:type="spellEnd"/>
+      <w:r>
+        <w:rPr>
+          <w:lang w:val="en-US"/>
+        </w:rPr>
+        <w:br/>
+      </w:r>
+      <w:r>
+        <w:rPr>
+          <w:lang w:val="en-US"/>
+        </w:rPr>
+        <w:t xml:space="preserve">The </w:t>
+      </w:r>
+      <w:proofErr w:type="spellStart"/>
+      <w:r>
+        <w:rPr>
+          <w:lang w:val="en-US"/>
+        </w:rPr>
+        <w:t>DisplayEmployeeInfo</w:t>
+      </w:r>
+      <w:proofErr w:type="spellEnd"/>
+      <w:r>
+        <w:rPr>
+          <w:lang w:val="en-US"/>
+        </w:rPr>
+        <w:t xml:space="preserve"> method takes an Employee object as a parameter and displays the employee's information on the console using the </w:t>
+      </w:r>
+      <w:proofErr w:type="spellStart"/>
+      <w:r>
+        <w:rPr>
+          <w:lang w:val="en-US"/>
+        </w:rPr>
+        <w:t>GetInfo</w:t>
+      </w:r>
+      <w:proofErr w:type="spellEnd"/>
+      <w:r>
+        <w:rPr>
+          <w:lang w:val="en-US"/>
+        </w:rPr>
+        <w:t xml:space="preserve"> method defined in the Employee class. The </w:t>
+      </w:r>
+      <w:proofErr w:type="spellStart"/>
+      <w:r>
+        <w:rPr>
+          <w:lang w:val="en-US"/>
+        </w:rPr>
+        <w:t>DisplayMessage</w:t>
+      </w:r>
+      <w:proofErr w:type="spellEnd"/>
+      <w:r>
+        <w:rPr>
+          <w:lang w:val="en-US"/>
+        </w:rPr>
+        <w:t xml:space="preserve"> method takes a string message as a parameter and simply displays it on the console.</w:t>
+      </w:r>
+    </w:p>
+    <w:p>
+      <w:pPr>
+        <w:rPr>
+          <w:lang w:val="en-US"/>
+        </w:rPr>
+      </w:pPr>
+      <w:r>
+        <w:rPr>
+          <w:lang w:val="en-US"/>
+        </w:rPr>
+        <w:lastRenderedPageBreak/>
+        <w:t>8) Program</w:t>
+      </w:r>
+      <w:r>
+        <w:rPr>
+          <w:lang w:val="en-US"/>
+        </w:rPr>
+        <w:br/>
+      </w:r>
+      <w:r>
+        <w:rPr>
+          <w:lang w:val="en-US"/>
+        </w:rPr>
+        <w:t xml:space="preserve">This </w:t>
       </w:r>
       <w:proofErr w:type="spellStart"/>
       <w:r>
@@ -503,10 +1276,95 @@
         <w:rPr>
           <w:lang w:val="en-US"/>
         </w:rPr>
-        <w:t xml:space="preserve"> class.</w:t>
+        <w:t xml:space="preserve"> file creates an employee list and enters a loop to handle the user's input. The user is presented with a menu that allows them to add an employee, remove an employee, view an employee's information, calculate employee bonuses, or exit the program.</w:t>
+      </w:r>
+      <w:r>
+        <w:rPr>
+          <w:lang w:val="en-US"/>
+        </w:rPr>
+        <w:br/>
+      </w:r>
+      <w:r>
+        <w:rPr>
+          <w:lang w:val="en-US"/>
+        </w:rPr>
+        <w:t xml:space="preserve">When the user selects an option, the appropriate code is executed. For example, when the user selects the "Add Employee" option, the program uses the </w:t>
+      </w:r>
+      <w:proofErr w:type="spellStart"/>
+      <w:r>
+        <w:rPr>
+          <w:lang w:val="en-US"/>
+        </w:rPr>
+        <w:t>InputHandler</w:t>
+      </w:r>
+      <w:proofErr w:type="spellEnd"/>
+      <w:r>
+        <w:rPr>
+          <w:lang w:val="en-US"/>
+        </w:rPr>
+        <w:t xml:space="preserve"> class to get the employee data from the user, creates a new Employee object, and adds it to the employee list.</w:t>
+      </w:r>
+      <w:r>
+        <w:rPr>
+          <w:lang w:val="en-US"/>
+        </w:rPr>
+        <w:br/>
+      </w:r>
+      <w:r>
+        <w:rPr>
+          <w:lang w:val="en-US"/>
+        </w:rPr>
+        <w:t>Similarly, when the user selects the "Remove Employee" option, the program prompts the user for the employee name, gets the Employee object from the employee list, and removes it from the list.</w:t>
+      </w:r>
+      <w:r>
+        <w:rPr>
+          <w:lang w:val="en-US"/>
+        </w:rPr>
+        <w:br/>
+      </w:r>
+      <w:r>
+        <w:rPr>
+          <w:lang w:val="en-US"/>
+        </w:rPr>
+        <w:t xml:space="preserve">The program also uses the </w:t>
+      </w:r>
+      <w:proofErr w:type="spellStart"/>
+      <w:r>
+        <w:rPr>
+          <w:lang w:val="en-US"/>
+        </w:rPr>
+        <w:t>BonusCalculator</w:t>
+      </w:r>
+      <w:proofErr w:type="spellEnd"/>
+      <w:r>
+        <w:rPr>
+          <w:lang w:val="en-US"/>
+        </w:rPr>
+        <w:t xml:space="preserve"> class to calculate employee bonuses, based on the employee's role and performance.</w:t>
       </w:r>
       <w:bookmarkStart w:id="0" w:name="_GoBack"/>
       <w:bookmarkEnd w:id="0"/>
+    </w:p>
+    <w:p>
+      <w:pPr>
+        <w:rPr>
+          <w:lang w:val="en-US"/>
+        </w:rPr>
+      </w:pPr>
+    </w:p>
+    <w:p>
+      <w:pPr>
+        <w:rPr>
+          <w:lang w:val="en-US"/>
+        </w:rPr>
+      </w:pPr>
+    </w:p>
+    <w:p>
+      <w:pPr>
+        <w:rPr>
+          <w:lang w:val="en-US"/>
+        </w:rPr>
+      </w:pPr>
     </w:p>
     <w:sectPr>
       <w:pgSz w:w="11906" w:h="16838"/>

</xml_diff>